<commit_message>
Contexto e user story's
</commit_message>
<xml_diff>
--- a/documentos/Documentação - Projeto-Conecta.docx
+++ b/documentos/Documentação - Projeto-Conecta.docx
@@ -810,6 +810,160 @@
         <w:t>Contexto do Negócio</w:t>
       </w:r>
     </w:p>
+    <w:p/>
+    <w:p>
+      <w:pPr>
+        <w:rPr>
+          <w:sz w:val="24"/>
+          <w:szCs w:val="24"/>
+        </w:rPr>
+      </w:pPr>
+      <w:r>
+        <w:rPr>
+          <w:sz w:val="24"/>
+          <w:szCs w:val="24"/>
+        </w:rPr>
+        <w:t>Em um cenário global de crescente população e desafios como a recente pandemia, a infraestrutura tecnológica torna-se ainda mais crucial. Esta documentação explora a vital importância dos servidores, destacando seu papel central na garantia da eficiência, segurança e escalabilidade dos sistemas empresariais, especialmente em contextos de aumento populacional e demandas críticas, como os serviços de saúde durante pandemias.</w:t>
+      </w:r>
+    </w:p>
+    <w:p>
+      <w:pPr>
+        <w:rPr>
+          <w:sz w:val="24"/>
+          <w:szCs w:val="24"/>
+        </w:rPr>
+      </w:pPr>
+    </w:p>
+    <w:p>
+      <w:pPr>
+        <w:rPr>
+          <w:sz w:val="24"/>
+          <w:szCs w:val="24"/>
+        </w:rPr>
+      </w:pPr>
+      <w:r>
+        <w:rPr>
+          <w:sz w:val="24"/>
+          <w:szCs w:val="24"/>
+        </w:rPr>
+        <w:t>Com o aumento da população, a exemplo do Brasil que aumentou a população em mais de 12 milhões nos últimos 12 anos (IGBE, 2022), as demandas por serviços, informações e comunicação também crescem exponencialmente. Os servidores emergem como a espinha dorsal que suporta operações cruciais, sendo papel central na garantia da eficiência, segurança e escalabilidade dos sistemas empresariais, especialmente nesses cenários críticos.</w:t>
+      </w:r>
+    </w:p>
+    <w:p>
+      <w:pPr>
+        <w:rPr>
+          <w:sz w:val="24"/>
+          <w:szCs w:val="24"/>
+        </w:rPr>
+      </w:pPr>
+    </w:p>
+    <w:p>
+      <w:pPr>
+        <w:rPr>
+          <w:sz w:val="24"/>
+          <w:szCs w:val="24"/>
+        </w:rPr>
+      </w:pPr>
+      <w:r>
+        <w:rPr>
+          <w:sz w:val="24"/>
+          <w:szCs w:val="24"/>
+        </w:rPr>
+        <w:t>Em um contexto de serviços de saúde, a eficiência operacional torna-se vital. Os servidores desempenham um papel essencial na integração de sistemas e administração de dados, permitindo o compartilhamento rápido de informações entre instituições médicas, acelerando diagnósticos, tratamentos e desenvolvimento de pesquisas, tudo isso para facilitar uma resposta mais eficaz aos desafios.</w:t>
+      </w:r>
+    </w:p>
+    <w:p>
+      <w:pPr>
+        <w:rPr>
+          <w:sz w:val="24"/>
+          <w:szCs w:val="24"/>
+        </w:rPr>
+      </w:pPr>
+    </w:p>
+    <w:p>
+      <w:pPr>
+        <w:rPr>
+          <w:sz w:val="24"/>
+          <w:szCs w:val="24"/>
+        </w:rPr>
+      </w:pPr>
+      <w:r>
+        <w:rPr>
+          <w:sz w:val="24"/>
+          <w:szCs w:val="24"/>
+        </w:rPr>
+        <w:t>Durante a pandemia, as demandas por serviços de saúde aumentaram abruptamente, o Brasil, por exemplo, se aproxima de 40 milhões de casos confirmados (Painel de Coronavírus do Brasil). Com hospitais lotados e infraestrutura beirando o limite, a escalabilidade dos servidores desempenhou um papel crítico ao permitir que os sistemas de saúde expandissem rapidamente seus recursos.</w:t>
+      </w:r>
+    </w:p>
+    <w:p>
+      <w:pPr>
+        <w:rPr>
+          <w:sz w:val="24"/>
+          <w:szCs w:val="24"/>
+        </w:rPr>
+      </w:pPr>
+    </w:p>
+    <w:p>
+      <w:pPr>
+        <w:rPr>
+          <w:sz w:val="24"/>
+          <w:szCs w:val="24"/>
+        </w:rPr>
+      </w:pPr>
+      <w:r>
+        <w:rPr>
+          <w:sz w:val="24"/>
+          <w:szCs w:val="24"/>
+        </w:rPr>
+        <w:t>O desenvolvimento da vacina, tema mais popular na recente crise sanitária, demonstrou a necessidade e importância das pesquisas. Nesse período era imprescindível que os servidores estivessem prontos para colaborar com as pesquisas médicas. Em tempos de crise, a capacidade de compartilhar dados e insights em tempo real entre instituições de pesquisa e profissionais de saúde pode ser a chave para o desenvolvimento de soluções rápidas e eficazes.</w:t>
+      </w:r>
+    </w:p>
+    <w:p>
+      <w:pPr>
+        <w:rPr>
+          <w:sz w:val="24"/>
+          <w:szCs w:val="24"/>
+        </w:rPr>
+      </w:pPr>
+    </w:p>
+    <w:p>
+      <w:pPr>
+        <w:rPr>
+          <w:sz w:val="24"/>
+          <w:szCs w:val="24"/>
+        </w:rPr>
+      </w:pPr>
+      <w:r>
+        <w:rPr>
+          <w:sz w:val="24"/>
+          <w:szCs w:val="24"/>
+        </w:rPr>
+        <w:t>Mesmo em 2024, os servidores não estão isentos de desafios, sendo os problemas de hardware uma preocupação inerente. Componentes como discos rígidos, processadores e memória podem enfrentar falhas ocasionais devido a desgaste, flutuações de energia ou outros fatores imprevistos. A detecção precoce e a resolução eficiente desses problemas tornam-se cruciais para garantir a continuidade operacional.</w:t>
+      </w:r>
+    </w:p>
+    <w:p>
+      <w:pPr>
+        <w:rPr>
+          <w:sz w:val="24"/>
+          <w:szCs w:val="24"/>
+        </w:rPr>
+      </w:pPr>
+    </w:p>
+    <w:p>
+      <w:pPr>
+        <w:rPr>
+          <w:sz w:val="24"/>
+          <w:szCs w:val="24"/>
+        </w:rPr>
+      </w:pPr>
+      <w:r>
+        <w:rPr>
+          <w:sz w:val="24"/>
+          <w:szCs w:val="24"/>
+        </w:rPr>
+        <w:t>Visto isso, torna-se imperativo maximizar a eficiência e a confiabilidade da infraestrutura de servidores implementando um software dedicado ao monitoramento contínuo dos servidores hospitalares. São fundamentais feedbacks em tempo real sobre o desempenho das máquinas, alertando proativamente sobre possíveis problemas antes que impactem operações críticas, principalmente nos ambientes de saúde, onde a estabilidade e disponibilidade constante do serviço são critérios básicos.</w:t>
+      </w:r>
+    </w:p>
     <w:p>
       <w:pPr>
         <w:pStyle w:val="Ttulo1"/>
@@ -822,6 +976,7 @@
         <w:rPr>
           <w:color w:val="auto"/>
         </w:rPr>
+        <w:lastRenderedPageBreak/>
         <w:t>Objeti</w:t>
       </w:r>
       <w:r>
@@ -879,6 +1034,562 @@
         <w:t>Premissas e Restrições</w:t>
       </w:r>
     </w:p>
+    <w:p>
+      <w:pPr>
+        <w:pStyle w:val="Ttulo1"/>
+        <w:rPr>
+          <w:color w:val="auto"/>
+        </w:rPr>
+      </w:pPr>
+      <w:proofErr w:type="spellStart"/>
+      <w:r>
+        <w:rPr>
+          <w:color w:val="auto"/>
+        </w:rPr>
+        <w:t>User</w:t>
+      </w:r>
+      <w:proofErr w:type="spellEnd"/>
+      <w:r>
+        <w:rPr>
+          <w:color w:val="auto"/>
+        </w:rPr>
+        <w:t xml:space="preserve"> </w:t>
+      </w:r>
+      <w:proofErr w:type="spellStart"/>
+      <w:r>
+        <w:rPr>
+          <w:color w:val="auto"/>
+        </w:rPr>
+        <w:t>Story’s</w:t>
+      </w:r>
+      <w:proofErr w:type="spellEnd"/>
+    </w:p>
+    <w:p>
+      <w:pPr>
+        <w:rPr>
+          <w:b/>
+          <w:bCs/>
+          <w:sz w:val="24"/>
+          <w:szCs w:val="24"/>
+        </w:rPr>
+      </w:pPr>
+    </w:p>
+    <w:p>
+      <w:pPr>
+        <w:rPr>
+          <w:sz w:val="24"/>
+          <w:szCs w:val="24"/>
+        </w:rPr>
+      </w:pPr>
+      <w:r>
+        <w:rPr>
+          <w:b/>
+          <w:bCs/>
+          <w:sz w:val="24"/>
+          <w:szCs w:val="24"/>
+        </w:rPr>
+        <w:t>Eduardo</w:t>
+      </w:r>
+      <w:r>
+        <w:rPr>
+          <w:b/>
+          <w:bCs/>
+          <w:sz w:val="24"/>
+          <w:szCs w:val="24"/>
+        </w:rPr>
+        <w:t xml:space="preserve"> Batista</w:t>
+      </w:r>
+      <w:r>
+        <w:rPr>
+          <w:sz w:val="24"/>
+          <w:szCs w:val="24"/>
+        </w:rPr>
+        <w:t xml:space="preserve"> -&gt; R</w:t>
+      </w:r>
+      <w:r>
+        <w:rPr>
+          <w:sz w:val="24"/>
+          <w:szCs w:val="24"/>
+        </w:rPr>
+        <w:t xml:space="preserve">esponsável pela área de infraestrutura de rede e segurança da </w:t>
+      </w:r>
+      <w:proofErr w:type="spellStart"/>
+      <w:r>
+        <w:rPr>
+          <w:sz w:val="24"/>
+          <w:szCs w:val="24"/>
+        </w:rPr>
+        <w:t>Funfarme</w:t>
+      </w:r>
+      <w:proofErr w:type="spellEnd"/>
+      <w:r>
+        <w:rPr>
+          <w:sz w:val="24"/>
+          <w:szCs w:val="24"/>
+        </w:rPr>
+        <w:t>.</w:t>
+      </w:r>
+    </w:p>
+    <w:p>
+      <w:pPr>
+        <w:rPr>
+          <w:sz w:val="24"/>
+          <w:szCs w:val="24"/>
+        </w:rPr>
+      </w:pPr>
+      <w:r>
+        <w:rPr>
+          <w:sz w:val="24"/>
+          <w:szCs w:val="24"/>
+        </w:rPr>
+        <w:t xml:space="preserve">A </w:t>
+      </w:r>
+      <w:proofErr w:type="spellStart"/>
+      <w:r>
+        <w:rPr>
+          <w:sz w:val="24"/>
+          <w:szCs w:val="24"/>
+        </w:rPr>
+        <w:t>Funfarme</w:t>
+      </w:r>
+      <w:proofErr w:type="spellEnd"/>
+      <w:r>
+        <w:rPr>
+          <w:sz w:val="24"/>
+          <w:szCs w:val="24"/>
+        </w:rPr>
+        <w:t xml:space="preserve"> (Fundação Faculdade Regional de Medicina de São José do Rio Preto) engloba </w:t>
+      </w:r>
+      <w:r>
+        <w:rPr>
+          <w:sz w:val="24"/>
+          <w:szCs w:val="24"/>
+        </w:rPr>
+        <w:t>os</w:t>
+      </w:r>
+      <w:r>
+        <w:rPr>
+          <w:sz w:val="24"/>
+          <w:szCs w:val="24"/>
+        </w:rPr>
+        <w:t xml:space="preserve"> Hospital de base, Hospital da Criança e Mulher, Ambulatório Geral de Especialidades, o Hemocentro e a unidade do Instituto de Reabilitação Lucy Montoro.</w:t>
+      </w:r>
+    </w:p>
+    <w:p>
+      <w:pPr>
+        <w:rPr>
+          <w:sz w:val="24"/>
+          <w:szCs w:val="24"/>
+        </w:rPr>
+      </w:pPr>
+    </w:p>
+    <w:p>
+      <w:pPr>
+        <w:rPr>
+          <w:sz w:val="24"/>
+          <w:szCs w:val="24"/>
+        </w:rPr>
+      </w:pPr>
+      <w:r>
+        <w:rPr>
+          <w:sz w:val="24"/>
+          <w:szCs w:val="24"/>
+        </w:rPr>
+        <w:t>Como Eduardo, (função), eu quero receber notificações em tempo real sobre o status dos servidores para que eu e meu time não precisemos ficar analisando métricas de todas as máquinas ao mesmo tempo, atividade impossível de ser feita efetivamente.</w:t>
+      </w:r>
+    </w:p>
+    <w:p>
+      <w:pPr>
+        <w:rPr>
+          <w:sz w:val="24"/>
+          <w:szCs w:val="24"/>
+        </w:rPr>
+      </w:pPr>
+    </w:p>
+    <w:p>
+      <w:pPr>
+        <w:rPr>
+          <w:sz w:val="24"/>
+          <w:szCs w:val="24"/>
+        </w:rPr>
+      </w:pPr>
+      <w:r>
+        <w:rPr>
+          <w:sz w:val="24"/>
+          <w:szCs w:val="24"/>
+        </w:rPr>
+        <w:t>Como Eduardo,</w:t>
+      </w:r>
+      <w:r>
+        <w:rPr>
+          <w:sz w:val="24"/>
+          <w:szCs w:val="24"/>
+        </w:rPr>
+        <w:t xml:space="preserve"> r</w:t>
+      </w:r>
+      <w:r>
+        <w:rPr>
+          <w:sz w:val="24"/>
+          <w:szCs w:val="24"/>
+        </w:rPr>
+        <w:t xml:space="preserve">esponsável pela área de infraestrutura de rede e segurança da </w:t>
+      </w:r>
+      <w:proofErr w:type="spellStart"/>
+      <w:r>
+        <w:rPr>
+          <w:sz w:val="24"/>
+          <w:szCs w:val="24"/>
+        </w:rPr>
+        <w:t>Funfarme</w:t>
+      </w:r>
+      <w:proofErr w:type="spellEnd"/>
+      <w:r>
+        <w:rPr>
+          <w:sz w:val="24"/>
+          <w:szCs w:val="24"/>
+        </w:rPr>
+        <w:t>, eu quero ter uma visão geral do desempenho dos servidores, incluindo CPU, memória RAM, espaço em disco e conectividade das portas, para poder identificar possíveis gargalos ou eventuais falhas de recursos.</w:t>
+      </w:r>
+    </w:p>
+    <w:p>
+      <w:pPr>
+        <w:rPr>
+          <w:sz w:val="24"/>
+          <w:szCs w:val="24"/>
+        </w:rPr>
+      </w:pPr>
+    </w:p>
+    <w:p>
+      <w:pPr>
+        <w:rPr>
+          <w:sz w:val="24"/>
+          <w:szCs w:val="24"/>
+        </w:rPr>
+      </w:pPr>
+      <w:r>
+        <w:rPr>
+          <w:sz w:val="24"/>
+          <w:szCs w:val="24"/>
+        </w:rPr>
+        <w:t xml:space="preserve">Como Eduardo, responsável pela área de infraestrutura de rede e segurança da </w:t>
+      </w:r>
+      <w:proofErr w:type="spellStart"/>
+      <w:r>
+        <w:rPr>
+          <w:sz w:val="24"/>
+          <w:szCs w:val="24"/>
+        </w:rPr>
+        <w:t>Funfarme</w:t>
+      </w:r>
+      <w:proofErr w:type="spellEnd"/>
+      <w:r>
+        <w:rPr>
+          <w:sz w:val="24"/>
+          <w:szCs w:val="24"/>
+        </w:rPr>
+        <w:t>, eu quero poder visualizar o histórico de eventos e alertas para fins de análise e solução de problemas, permitindo identificar tendências e padrões de comportamento dos servidores ao longo do tempo.</w:t>
+      </w:r>
+    </w:p>
+    <w:p>
+      <w:pPr>
+        <w:rPr>
+          <w:sz w:val="24"/>
+          <w:szCs w:val="24"/>
+        </w:rPr>
+      </w:pPr>
+    </w:p>
+    <w:p>
+      <w:pPr>
+        <w:rPr>
+          <w:sz w:val="24"/>
+          <w:szCs w:val="24"/>
+        </w:rPr>
+      </w:pPr>
+      <w:r>
+        <w:rPr>
+          <w:sz w:val="24"/>
+          <w:szCs w:val="24"/>
+        </w:rPr>
+        <w:t xml:space="preserve">Como Eduardo, responsável pela área de infraestrutura de rede e segurança da </w:t>
+      </w:r>
+      <w:proofErr w:type="spellStart"/>
+      <w:r>
+        <w:rPr>
+          <w:sz w:val="24"/>
+          <w:szCs w:val="24"/>
+        </w:rPr>
+        <w:t>Funfarme</w:t>
+      </w:r>
+      <w:proofErr w:type="spellEnd"/>
+      <w:r>
+        <w:rPr>
+          <w:sz w:val="24"/>
+          <w:szCs w:val="24"/>
+        </w:rPr>
+        <w:t xml:space="preserve">, </w:t>
+      </w:r>
+      <w:r>
+        <w:rPr>
+          <w:sz w:val="24"/>
+          <w:szCs w:val="24"/>
+        </w:rPr>
+        <w:t>eu quero poder gerir facilmente os colaboradores que acessam o sistema, criando e excluindo perfis e garantindo que o sistema possa lidar com o fluxo de funcionários no hospital.</w:t>
+      </w:r>
+    </w:p>
+    <w:p/>
+    <w:p/>
+    <w:p>
+      <w:pPr>
+        <w:rPr>
+          <w:sz w:val="24"/>
+          <w:szCs w:val="24"/>
+        </w:rPr>
+      </w:pPr>
+      <w:r>
+        <w:rPr>
+          <w:b/>
+          <w:bCs/>
+          <w:sz w:val="24"/>
+          <w:szCs w:val="24"/>
+        </w:rPr>
+        <w:t>Mônica</w:t>
+      </w:r>
+      <w:r>
+        <w:rPr>
+          <w:b/>
+          <w:bCs/>
+          <w:sz w:val="24"/>
+          <w:szCs w:val="24"/>
+        </w:rPr>
+        <w:t xml:space="preserve"> </w:t>
+      </w:r>
+      <w:r>
+        <w:rPr>
+          <w:b/>
+          <w:bCs/>
+          <w:sz w:val="24"/>
+          <w:szCs w:val="24"/>
+        </w:rPr>
+        <w:t>Souza</w:t>
+      </w:r>
+      <w:r>
+        <w:rPr>
+          <w:sz w:val="24"/>
+          <w:szCs w:val="24"/>
+        </w:rPr>
+        <w:t xml:space="preserve">-&gt; </w:t>
+      </w:r>
+      <w:r>
+        <w:rPr>
+          <w:sz w:val="24"/>
+          <w:szCs w:val="24"/>
+        </w:rPr>
+        <w:t xml:space="preserve">Gerente de pesquisa clínica </w:t>
+      </w:r>
+      <w:r>
+        <w:rPr>
+          <w:sz w:val="24"/>
+          <w:szCs w:val="24"/>
+        </w:rPr>
+        <w:t xml:space="preserve">da </w:t>
+      </w:r>
+      <w:proofErr w:type="spellStart"/>
+      <w:r>
+        <w:rPr>
+          <w:sz w:val="24"/>
+          <w:szCs w:val="24"/>
+        </w:rPr>
+        <w:t>Funfarme</w:t>
+      </w:r>
+      <w:proofErr w:type="spellEnd"/>
+      <w:r>
+        <w:rPr>
+          <w:sz w:val="24"/>
+          <w:szCs w:val="24"/>
+        </w:rPr>
+        <w:t>.</w:t>
+      </w:r>
+    </w:p>
+    <w:p>
+      <w:pPr>
+        <w:rPr>
+          <w:sz w:val="24"/>
+          <w:szCs w:val="24"/>
+        </w:rPr>
+      </w:pPr>
+      <w:r>
+        <w:rPr>
+          <w:sz w:val="24"/>
+          <w:szCs w:val="24"/>
+        </w:rPr>
+        <w:t xml:space="preserve">Como Mônica, </w:t>
+      </w:r>
+      <w:r>
+        <w:rPr>
+          <w:sz w:val="24"/>
+          <w:szCs w:val="24"/>
+        </w:rPr>
+        <w:t>g</w:t>
+      </w:r>
+      <w:r>
+        <w:rPr>
+          <w:sz w:val="24"/>
+          <w:szCs w:val="24"/>
+        </w:rPr>
+        <w:t xml:space="preserve">erente de pesquisa clínica </w:t>
+      </w:r>
+      <w:r>
+        <w:rPr>
+          <w:sz w:val="24"/>
+          <w:szCs w:val="24"/>
+        </w:rPr>
+        <w:t xml:space="preserve">da </w:t>
+      </w:r>
+      <w:proofErr w:type="spellStart"/>
+      <w:r>
+        <w:rPr>
+          <w:sz w:val="24"/>
+          <w:szCs w:val="24"/>
+        </w:rPr>
+        <w:t>Funfarme</w:t>
+      </w:r>
+      <w:proofErr w:type="spellEnd"/>
+      <w:r>
+        <w:rPr>
+          <w:sz w:val="24"/>
+          <w:szCs w:val="24"/>
+        </w:rPr>
+        <w:t>, eu quero poder registrar novas solicitações de suporte online, fornecendo detalhes da descrição do problema, incidente ou requisição, para que a equipe de suporte possa iniciar o processo de resolução sem a necessidade de me deslocar até eles.</w:t>
+      </w:r>
+    </w:p>
+    <w:p>
+      <w:pPr>
+        <w:rPr>
+          <w:sz w:val="24"/>
+          <w:szCs w:val="24"/>
+        </w:rPr>
+      </w:pPr>
+    </w:p>
+    <w:p>
+      <w:pPr>
+        <w:rPr>
+          <w:sz w:val="24"/>
+          <w:szCs w:val="24"/>
+        </w:rPr>
+      </w:pPr>
+      <w:r>
+        <w:rPr>
+          <w:sz w:val="24"/>
+          <w:szCs w:val="24"/>
+        </w:rPr>
+        <w:t xml:space="preserve">Como Mônica, </w:t>
+      </w:r>
+      <w:r>
+        <w:rPr>
+          <w:sz w:val="24"/>
+          <w:szCs w:val="24"/>
+        </w:rPr>
+        <w:t xml:space="preserve">gerente de pesquisa clínica </w:t>
+      </w:r>
+      <w:r>
+        <w:rPr>
+          <w:sz w:val="24"/>
+          <w:szCs w:val="24"/>
+        </w:rPr>
+        <w:t xml:space="preserve">da </w:t>
+      </w:r>
+      <w:proofErr w:type="spellStart"/>
+      <w:r>
+        <w:rPr>
+          <w:sz w:val="24"/>
+          <w:szCs w:val="24"/>
+        </w:rPr>
+        <w:t>Funfarme</w:t>
+      </w:r>
+      <w:proofErr w:type="spellEnd"/>
+      <w:r>
+        <w:rPr>
+          <w:sz w:val="24"/>
+          <w:szCs w:val="24"/>
+        </w:rPr>
+        <w:t>, eu quero poder receber notificações sobre possíveis problemas técnicos que influenciem minha dinâmica de trabalho para que eu possa manter meu time de pesquisa consciente do contexto de TI.</w:t>
+      </w:r>
+    </w:p>
+    <w:p>
+      <w:pPr>
+        <w:rPr>
+          <w:sz w:val="24"/>
+          <w:szCs w:val="24"/>
+        </w:rPr>
+      </w:pPr>
+    </w:p>
+    <w:p>
+      <w:pPr>
+        <w:rPr>
+          <w:sz w:val="24"/>
+          <w:szCs w:val="24"/>
+        </w:rPr>
+      </w:pPr>
+      <w:r>
+        <w:rPr>
+          <w:sz w:val="24"/>
+          <w:szCs w:val="24"/>
+        </w:rPr>
+        <w:t xml:space="preserve">Como Mônica, </w:t>
+      </w:r>
+      <w:r>
+        <w:rPr>
+          <w:sz w:val="24"/>
+          <w:szCs w:val="24"/>
+        </w:rPr>
+        <w:t xml:space="preserve">gerente de pesquisa clínica </w:t>
+      </w:r>
+      <w:r>
+        <w:rPr>
+          <w:sz w:val="24"/>
+          <w:szCs w:val="24"/>
+        </w:rPr>
+        <w:t xml:space="preserve">da </w:t>
+      </w:r>
+      <w:proofErr w:type="spellStart"/>
+      <w:r>
+        <w:rPr>
+          <w:sz w:val="24"/>
+          <w:szCs w:val="24"/>
+        </w:rPr>
+        <w:t>Funfarme</w:t>
+      </w:r>
+      <w:proofErr w:type="spellEnd"/>
+      <w:r>
+        <w:rPr>
+          <w:sz w:val="24"/>
+          <w:szCs w:val="24"/>
+        </w:rPr>
+        <w:t xml:space="preserve">, </w:t>
+      </w:r>
+      <w:r>
+        <w:rPr>
+          <w:sz w:val="24"/>
+          <w:szCs w:val="24"/>
+        </w:rPr>
+        <w:t>eu quero ter acesso a métricas sobre o desempenho da equipe de suporte, incluindo quantidade de tickets de requisições, problemas ou incidentes abertos/fechados e histórico de notificações de problemas técnicos</w:t>
+      </w:r>
+      <w:r>
+        <w:rPr>
+          <w:sz w:val="24"/>
+          <w:szCs w:val="24"/>
+        </w:rPr>
+        <w:t xml:space="preserve"> a mim enviados</w:t>
+      </w:r>
+      <w:r>
+        <w:rPr>
+          <w:sz w:val="24"/>
+          <w:szCs w:val="24"/>
+        </w:rPr>
+        <w:t>, para avaliar a eficiência do suporte e reconsultar as notificações de operação.</w:t>
+      </w:r>
+    </w:p>
+    <w:p/>
     <w:sectPr>
       <w:headerReference w:type="even" r:id="rId12"/>
       <w:headerReference w:type="default" r:id="rId13"/>
@@ -4710,6 +5421,27 @@
 </file>
 
 <file path=customXml/item1.xml><?xml version="1.0" encoding="utf-8"?>
+<p:properties xmlns:p="http://schemas.microsoft.com/office/2006/metadata/properties" xmlns:xsi="http://www.w3.org/2001/XMLSchema-instance" xmlns:pc="http://schemas.microsoft.com/office/infopath/2007/PartnerControls">
+  <documentManagement>
+    <_activity xmlns="3e7a52f9-5c66-44a9-86f3-38766607b952" xsi:nil="true"/>
+  </documentManagement>
+</p:properties>
+</file>
+
+<file path=customXml/item2.xml><?xml version="1.0" encoding="utf-8"?>
+<?mso-contentType ?>
+<FormTemplates xmlns="http://schemas.microsoft.com/sharepoint/v3/contenttype/forms">
+  <Display>DocumentLibraryForm</Display>
+  <Edit>DocumentLibraryForm</Edit>
+  <New>DocumentLibraryForm</New>
+</FormTemplates>
+</file>
+
+<file path=customXml/item3.xml><?xml version="1.0" encoding="utf-8"?>
+<b:Sources xmlns:b="http://schemas.openxmlformats.org/officeDocument/2006/bibliography" xmlns="http://schemas.openxmlformats.org/officeDocument/2006/bibliography" SelectedStyle="\APASixthEditionOfficeOnline.xsl" StyleName="APA" Version="6"/>
+</file>
+
+<file path=customXml/item4.xml><?xml version="1.0" encoding="utf-8"?>
 <ct:contentTypeSchema xmlns:ct="http://schemas.microsoft.com/office/2006/metadata/contentType" xmlns:ma="http://schemas.microsoft.com/office/2006/metadata/properties/metaAttributes" ct:_="" ma:_="" ma:contentTypeName="Document" ma:contentTypeID="0x010100678EE90E01C1554D81095FA0DFA567B7" ma:contentTypeVersion="10" ma:contentTypeDescription="Create a new document." ma:contentTypeScope="" ma:versionID="0a9ac363348b9ab9d86e09b265d2217a">
   <xsd:schema xmlns:xsd="http://www.w3.org/2001/XMLSchema" xmlns:xs="http://www.w3.org/2001/XMLSchema" xmlns:p="http://schemas.microsoft.com/office/2006/metadata/properties" xmlns:ns3="3e7a52f9-5c66-44a9-86f3-38766607b952" targetNamespace="http://schemas.microsoft.com/office/2006/metadata/properties" ma:root="true" ma:fieldsID="765ab3c794b1e65100ca3c2c24826969" ns3:_="">
     <xsd:import namespace="3e7a52f9-5c66-44a9-86f3-38766607b952"/>
@@ -4891,28 +5623,33 @@
 </ct:contentTypeSchema>
 </file>
 
-<file path=customXml/item2.xml><?xml version="1.0" encoding="utf-8"?>
-<b:Sources xmlns:b="http://schemas.openxmlformats.org/officeDocument/2006/bibliography" xmlns="http://schemas.openxmlformats.org/officeDocument/2006/bibliography" SelectedStyle="\APASixthEditionOfficeOnline.xsl" StyleName="APA" Version="6"/>
+<file path=customXml/itemProps1.xml><?xml version="1.0" encoding="utf-8"?>
+<ds:datastoreItem xmlns:ds="http://schemas.openxmlformats.org/officeDocument/2006/customXml" ds:itemID="{79054B02-B215-46AC-9176-544339E93661}">
+  <ds:schemaRefs>
+    <ds:schemaRef ds:uri="http://schemas.microsoft.com/office/2006/metadata/properties"/>
+    <ds:schemaRef ds:uri="http://schemas.microsoft.com/office/infopath/2007/PartnerControls"/>
+    <ds:schemaRef ds:uri="3e7a52f9-5c66-44a9-86f3-38766607b952"/>
+  </ds:schemaRefs>
+</ds:datastoreItem>
 </file>
 
-<file path=customXml/item3.xml><?xml version="1.0" encoding="utf-8"?>
-<?mso-contentType ?>
-<FormTemplates xmlns="http://schemas.microsoft.com/sharepoint/v3/contenttype/forms">
-  <Display>DocumentLibraryForm</Display>
-  <Edit>DocumentLibraryForm</Edit>
-  <New>DocumentLibraryForm</New>
-</FormTemplates>
+<file path=customXml/itemProps2.xml><?xml version="1.0" encoding="utf-8"?>
+<ds:datastoreItem xmlns:ds="http://schemas.openxmlformats.org/officeDocument/2006/customXml" ds:itemID="{B52C9AD5-4F18-4494-A12B-C11EA8399E21}">
+  <ds:schemaRefs>
+    <ds:schemaRef ds:uri="http://schemas.microsoft.com/sharepoint/v3/contenttype/forms"/>
+  </ds:schemaRefs>
+</ds:datastoreItem>
 </file>
 
-<file path=customXml/item4.xml><?xml version="1.0" encoding="utf-8"?>
-<p:properties xmlns:p="http://schemas.microsoft.com/office/2006/metadata/properties" xmlns:xsi="http://www.w3.org/2001/XMLSchema-instance" xmlns:pc="http://schemas.microsoft.com/office/infopath/2007/PartnerControls">
-  <documentManagement>
-    <_activity xmlns="3e7a52f9-5c66-44a9-86f3-38766607b952" xsi:nil="true"/>
-  </documentManagement>
-</p:properties>
+<file path=customXml/itemProps3.xml><?xml version="1.0" encoding="utf-8"?>
+<ds:datastoreItem xmlns:ds="http://schemas.openxmlformats.org/officeDocument/2006/customXml" ds:itemID="{43C36E59-8586-4352-8310-158AD4E65655}">
+  <ds:schemaRefs>
+    <ds:schemaRef ds:uri="http://schemas.openxmlformats.org/officeDocument/2006/bibliography"/>
+  </ds:schemaRefs>
+</ds:datastoreItem>
 </file>
 
-<file path=customXml/itemProps1.xml><?xml version="1.0" encoding="utf-8"?>
+<file path=customXml/itemProps4.xml><?xml version="1.0" encoding="utf-8"?>
 <ds:datastoreItem xmlns:ds="http://schemas.openxmlformats.org/officeDocument/2006/customXml" ds:itemID="{6EF64174-FDCA-41AC-85BE-E22DC3B8BE94}">
   <ds:schemaRefs>
     <ds:schemaRef ds:uri="http://schemas.microsoft.com/office/2006/metadata/contentType"/>
@@ -4928,36 +5665,4 @@
     <ds:schemaRef ds:uri="http://schemas.microsoft.com/internal/obd"/>
   </ds:schemaRefs>
 </ds:datastoreItem>
-</file>
-
-<file path=customXml/itemProps2.xml><?xml version="1.0" encoding="utf-8"?>
-<ds:datastoreItem xmlns:ds="http://schemas.openxmlformats.org/officeDocument/2006/customXml" ds:itemID="{43C36E59-8586-4352-8310-158AD4E65655}">
-  <ds:schemaRefs>
-    <ds:schemaRef ds:uri="http://schemas.openxmlformats.org/officeDocument/2006/bibliography"/>
-  </ds:schemaRefs>
-</ds:datastoreItem>
-</file>
-
-<file path=customXml/itemProps3.xml><?xml version="1.0" encoding="utf-8"?>
-<ds:datastoreItem xmlns:ds="http://schemas.openxmlformats.org/officeDocument/2006/customXml" ds:itemID="{B52C9AD5-4F18-4494-A12B-C11EA8399E21}">
-  <ds:schemaRefs>
-    <ds:schemaRef ds:uri="http://schemas.microsoft.com/sharepoint/v3/contenttype/forms"/>
-  </ds:schemaRefs>
-</ds:datastoreItem>
-</file>
-
-<file path=customXml/itemProps4.xml><?xml version="1.0" encoding="utf-8"?>
-<ds:datastoreItem xmlns:ds="http://schemas.openxmlformats.org/officeDocument/2006/customXml" ds:itemID="{79054B02-B215-46AC-9176-544339E93661}">
-  <ds:schemaRefs>
-    <ds:schemaRef ds:uri="http://schemas.microsoft.com/office/2006/documentManagement/types"/>
-    <ds:schemaRef ds:uri="http://purl.org/dc/terms/"/>
-    <ds:schemaRef ds:uri="http://www.w3.org/XML/1998/namespace"/>
-    <ds:schemaRef ds:uri="http://schemas.microsoft.com/office/infopath/2007/PartnerControls"/>
-    <ds:schemaRef ds:uri="http://purl.org/dc/elements/1.1/"/>
-    <ds:schemaRef ds:uri="http://schemas.microsoft.com/office/2006/metadata/properties"/>
-    <ds:schemaRef ds:uri="http://schemas.openxmlformats.org/package/2006/metadata/core-properties"/>
-    <ds:schemaRef ds:uri="3e7a52f9-5c66-44a9-86f3-38766607b952"/>
-    <ds:schemaRef ds:uri="http://purl.org/dc/dcmitype/"/>
-  </ds:schemaRefs>
-</ds:datastoreItem>
 </file>
</xml_diff>